<commit_message>
pelengkapan abstrak, bab 1 (batasan),3 (preprocess),4(statistika)
</commit_message>
<xml_diff>
--- a/10. Bab III - Arsitektur Sistem.docx
+++ b/10. Bab III - Arsitektur Sistem.docx
@@ -202,7 +202,10 @@
         <w:t xml:space="preserve">kurang lebih </w:t>
       </w:r>
       <w:r>
-        <w:t>___</w:t>
+        <w:rPr>
+          <w:lang w:val="en-US"/>
+        </w:rPr>
+        <w:t>lima</w:t>
       </w:r>
       <w:r>
         <w:t xml:space="preserve"> buah proses. </w:t>
@@ -386,7 +389,16 @@
         <w:t xml:space="preserve">Untuk detail dari masing-masing arsitektur sistem akan dijabarkan dalam subbab-subbab berikutnya. </w:t>
       </w:r>
     </w:p>
-    <w:p/>
+    <w:p>
+      <w:pPr>
+        <w:keepNext/>
+        <w:spacing w:line="240" w:lineRule="auto"/>
+        <w:ind w:firstLine="0"/>
+        <w:rPr>
+          <w:noProof/>
+        </w:rPr>
+      </w:pPr>
+    </w:p>
     <w:p>
       <w:pPr>
         <w:keepNext/>
@@ -399,10 +411,10 @@
           <w:noProof/>
         </w:rPr>
         <w:drawing>
-          <wp:inline distT="0" distB="0" distL="0" distR="0" wp14:anchorId="7B1EF50A" wp14:editId="783B48C1">
-            <wp:extent cx="3089622" cy="2724212"/>
-            <wp:effectExtent l="0" t="0" r="8255" b="3810"/>
-            <wp:docPr id="11" name="Picture 11"/>
+          <wp:inline distT="0" distB="0" distL="0" distR="0" wp14:anchorId="2226578C" wp14:editId="3F979151">
+            <wp:extent cx="3128010" cy="2742691"/>
+            <wp:effectExtent l="19050" t="19050" r="15240" b="19685"/>
+            <wp:docPr id="2" name="Picture 2"/>
             <wp:cNvGraphicFramePr>
               <a:graphicFrameLocks xmlns:a="http://schemas.openxmlformats.org/drawingml/2006/main" noChangeAspect="1"/>
             </wp:cNvGraphicFramePr>
@@ -415,7 +427,7 @@
                       <a:picLocks noChangeAspect="1" noChangeArrowheads="1"/>
                     </pic:cNvPicPr>
                   </pic:nvPicPr>
-                  <pic:blipFill>
+                  <pic:blipFill rotWithShape="1">
                     <a:blip r:embed="rId8">
                       <a:extLst>
                         <a:ext uri="{28A0092B-C50C-407E-A947-70E740481C1C}">
@@ -423,23 +435,47 @@
                         </a:ext>
                       </a:extLst>
                     </a:blip>
-                    <a:srcRect/>
-                    <a:stretch>
-                      <a:fillRect/>
-                    </a:stretch>
+                    <a:srcRect l="521" t="594"/>
+                    <a:stretch/>
                   </pic:blipFill>
                   <pic:spPr bwMode="auto">
                     <a:xfrm>
                       <a:off x="0" y="0"/>
-                      <a:ext cx="3089622" cy="2724212"/>
+                      <a:ext cx="3156589" cy="2767749"/>
                     </a:xfrm>
                     <a:prstGeom prst="rect">
                       <a:avLst/>
                     </a:prstGeom>
                     <a:noFill/>
-                    <a:ln>
-                      <a:noFill/>
+                    <a:ln w="9525" cap="flat" cmpd="sng" algn="ctr">
+                      <a:solidFill>
+                        <a:sysClr val="windowText" lastClr="000000"/>
+                      </a:solidFill>
+                      <a:prstDash val="solid"/>
+                      <a:round/>
+                      <a:headEnd type="none" w="med" len="med"/>
+                      <a:tailEnd type="none" w="med" len="med"/>
+                      <a:extLst>
+                        <a:ext uri="{C807C97D-BFC1-408E-A445-0C87EB9F89A2}">
+                          <ask:lineSketchStyleProps xmlns:ask="http://schemas.microsoft.com/office/drawing/2018/sketchyshapes" sd="0">
+                            <a:custGeom>
+                              <a:avLst/>
+                              <a:gdLst/>
+                              <a:ahLst/>
+                              <a:cxnLst/>
+                              <a:rect l="0" t="0" r="0" b="0"/>
+                              <a:pathLst/>
+                            </a:custGeom>
+                            <ask:type/>
+                          </ask:lineSketchStyleProps>
+                        </a:ext>
+                      </a:extLst>
                     </a:ln>
+                    <a:extLst>
+                      <a:ext uri="{53640926-AAD7-44D8-BBD7-CCE9431645EC}">
+                        <a14:shadowObscured xmlns:a14="http://schemas.microsoft.com/office/drawing/2010/main"/>
+                      </a:ext>
+                    </a:extLst>
                   </pic:spPr>
                 </pic:pic>
               </a:graphicData>
@@ -2276,85 +2312,448 @@
     <w:p>
       <w:pPr>
         <w:rPr>
-          <w:u w:val="single"/>
-        </w:rPr>
-      </w:pPr>
-      <w:r>
-        <w:rPr>
-          <w:u w:val="single"/>
-        </w:rPr>
-        <w:t>Pada subbab ini akan dibahas mengenai tahap post processing yang akan dilakukan pada penelitian ini. Pada tahap postprocessing, akan dilakukan editing dengan menggunakan editor berbasis visualisasi. Detail arsitektur sistem dari tahapan post processing ini dapat dilihat pada gambar 3.19.</w:t>
+          <w:lang w:val="en-US"/>
+        </w:rPr>
+      </w:pPr>
+      <w:r>
+        <w:rPr>
+          <w:lang w:val="en-US"/>
+        </w:rPr>
+        <w:t xml:space="preserve">Proses pasca dari bagian prediksi </w:t>
+      </w:r>
+      <w:r>
+        <w:t xml:space="preserve">akan </w:t>
+      </w:r>
+      <w:r>
+        <w:rPr>
+          <w:lang w:val="en-US"/>
+        </w:rPr>
+        <w:t xml:space="preserve">dibahas dalam bagian subbab ini. </w:t>
+      </w:r>
+      <w:r>
+        <w:t xml:space="preserve"> </w:t>
+      </w:r>
+      <w:r>
+        <w:rPr>
+          <w:lang w:val="en-US"/>
+        </w:rPr>
+        <w:t xml:space="preserve">Alur dari proses tersebut dapat dilihat pada </w:t>
+      </w:r>
+      <w:r>
+        <w:rPr>
+          <w:lang w:val="en-US"/>
+        </w:rPr>
+        <w:fldChar w:fldCharType="begin"/>
+      </w:r>
+      <w:r>
+        <w:rPr>
+          <w:lang w:val="en-US"/>
+        </w:rPr>
+        <w:instrText xml:space="preserve"> REF _Ref104557244 \h </w:instrText>
+      </w:r>
+      <w:r>
+        <w:rPr>
+          <w:lang w:val="en-US"/>
+        </w:rPr>
+      </w:r>
+      <w:r>
+        <w:rPr>
+          <w:lang w:val="en-US"/>
+        </w:rPr>
+        <w:fldChar w:fldCharType="separate"/>
+      </w:r>
+      <w:r>
+        <w:rPr>
+          <w:lang w:val="en-US"/>
+        </w:rPr>
+        <w:t>g</w:t>
+      </w:r>
+      <w:r>
+        <w:t xml:space="preserve">ambar </w:t>
+      </w:r>
+      <w:r>
+        <w:rPr>
+          <w:noProof/>
+        </w:rPr>
+        <w:t>3</w:t>
+      </w:r>
+      <w:r>
+        <w:t>.</w:t>
+      </w:r>
+      <w:r>
+        <w:rPr>
+          <w:noProof/>
+        </w:rPr>
+        <w:t>7</w:t>
+      </w:r>
+      <w:r>
+        <w:rPr>
+          <w:lang w:val="en-US"/>
+        </w:rPr>
+        <w:fldChar w:fldCharType="end"/>
+      </w:r>
+      <w:r>
+        <w:rPr>
+          <w:lang w:val="en-US"/>
+        </w:rPr>
+        <w:t xml:space="preserve"> bahwa hanya terdapat satu proses yang dijalankan dengan dua hasil proses yang disediakan. Final model merupakan hasil akhir model dengan metode sequence-to-set network yang telah ditraining sedemikian rupa dengan akurasi terbaik. </w:t>
+      </w:r>
+      <w:r>
+        <w:rPr>
+          <w:lang w:val="en-US"/>
+        </w:rPr>
+        <w:t xml:space="preserve">Model ini akan berbentuk file ekstensi .bin dan beberapa file lainnya yang akan menjadi file pendukung untuk menjalankan model tersebut. File tersebut adalah </w:t>
+      </w:r>
+      <w:r>
+        <w:rPr>
+          <w:lang w:val="en-US"/>
+        </w:rPr>
+        <w:t>config.json, extra.state, pytorch_model.bin, special_tokens_map.json, tokenizer_config.json, vocab.txt</w:t>
+      </w:r>
+      <w:r>
+        <w:rPr>
+          <w:lang w:val="en-US"/>
+        </w:rPr>
+        <w:t xml:space="preserve">. </w:t>
       </w:r>
     </w:p>
     <w:p>
       <w:pPr>
         <w:rPr>
-          <w:u w:val="single"/>
-        </w:rPr>
-      </w:pPr>
-      <w:r>
-        <w:rPr>
-          <w:u w:val="single"/>
-        </w:rPr>
-        <w:t>Pada postprocessing dengan editor ini akan digunakan editor yang_ telah dikembangkan sebelumnya oleh Jessica Felani Wijoyo dalam Tugas Akhinya. Tujuan dari dilakukan editing ini adalah untuk menunjang agar hasil dari penelitian ini dapat dihasilkan sebuah akurasi yang sesuai dan tidak terjadi kekeliruan. Tampilan dari editor yang akan digunakan dapat dilihat pada gambar 3.20</w:t>
+          <w:lang w:val="en-US"/>
+        </w:rPr>
+      </w:pPr>
+      <w:r>
+        <w:rPr>
+          <w:lang w:val="en-US"/>
+        </w:rPr>
+        <w:t xml:space="preserve">Config.json adalah konfigurasi untuk model tersebut saat akan dijalankan untuk prediksi dari input program. </w:t>
+      </w:r>
+      <w:r>
+        <w:rPr>
+          <w:lang w:val="en-US"/>
+        </w:rPr>
+        <w:t>Extra.state adalah metadata untuk model mengenai versi model dan data lainnya. P</w:t>
+      </w:r>
+      <w:r>
+        <w:rPr>
+          <w:lang w:val="en-US"/>
+        </w:rPr>
+        <w:t>ytorch_model.bin</w:t>
+      </w:r>
+      <w:r>
+        <w:rPr>
+          <w:lang w:val="en-US"/>
+        </w:rPr>
+        <w:t xml:space="preserve"> adalah model tersebut yang akan dijalankan dengan bantuan informasi lain seperti konfigurasinya (config.json), token spesial yang akan digunakan dalam proses analisa dataset (</w:t>
+      </w:r>
+      <w:r>
+        <w:rPr>
+          <w:lang w:val="en-US"/>
+        </w:rPr>
+        <w:t>special_tokens_map.json</w:t>
+      </w:r>
+      <w:r>
+        <w:rPr>
+          <w:lang w:val="en-US"/>
+        </w:rPr>
+        <w:t xml:space="preserve">), juga kosakata dari kata-kata yang pernah muncul didataset (vocab.txt). File </w:t>
+      </w:r>
+      <w:r>
+        <w:rPr>
+          <w:lang w:val="en-US"/>
+        </w:rPr>
+        <w:t>tokenizer_config.json</w:t>
+      </w:r>
+      <w:r>
+        <w:rPr>
+          <w:lang w:val="en-US"/>
+        </w:rPr>
+        <w:t xml:space="preserve"> adalah file berisi informasi mengenai tokenizer model yang digunakan untuk perubahan kata-kata dari dataset menjadi token sesuai dengan konfigurasi yang ditentukan. Contoh konfigurasi adalah apakah semua kata-kata dikonversikan menjadi </w:t>
+      </w:r>
+      <w:r>
+        <w:rPr>
+          <w:i/>
+          <w:iCs/>
+          <w:lang w:val="en-US"/>
+        </w:rPr>
+        <w:t>lower case</w:t>
+      </w:r>
+      <w:r>
+        <w:rPr>
+          <w:lang w:val="en-US"/>
+        </w:rPr>
+        <w:t xml:space="preserve">, nama dari model tokenizer yang digunakan, token-token spesial yang dapat digunakan tokenizer untuk kata/karakter spesial (kata-kata yang tidak diketahui diberikan </w:t>
+      </w:r>
+      <w:r>
+        <w:rPr>
+          <w:i/>
+          <w:iCs/>
+          <w:lang w:val="en-US"/>
+        </w:rPr>
+        <w:t>unknown token</w:t>
+      </w:r>
+      <w:r>
+        <w:rPr>
+          <w:lang w:val="en-US"/>
+        </w:rPr>
+        <w:t xml:space="preserve"> biasanya dalam bentuk [UNK]/&lt;UNK&gt;.</w:t>
+      </w:r>
+      <w:r>
+        <w:rPr>
+          <w:lang w:val="en-US"/>
+        </w:rPr>
+        <w:t xml:space="preserve"> Seluruh file ini akan digunakan dalam proses berikutnya yaitu prembuatan program prediksi NER dengan final model</w:t>
+      </w:r>
+      <w:r>
+        <w:rPr>
+          <w:lang w:val="en-US"/>
+        </w:rPr>
+        <w:t>.</w:t>
       </w:r>
     </w:p>
     <w:p>
       <w:pPr>
-        <w:rPr>
-          <w:u w:val="single"/>
-        </w:rPr>
-      </w:pPr>
-      <w:r>
-        <w:rPr>
-          <w:u w:val="single"/>
-        </w:rPr>
-        <w:t xml:space="preserve">Dengan menggunakan editor tersebut, data hasil induksi yang ada dapat diedit sebab hasil yang diperoleh merupakan hasil yang diekstrak secara otomatis sehingga mungkin saja terjadi kesalahan pada proses ekstraksi relasi yang ada. Untuk detail penggunaan dari tools tidak akan dijabarkan di dalam buku ini sebab telah dijabarkan pada buku tugas akhir dari Jessica Felani Wijoyo. Contoh </w:t>
-      </w:r>
-      <w:r>
-        <w:rPr>
-          <w:u w:val="single"/>
-        </w:rPr>
-        <w:t>pra proses</w:t>
-      </w:r>
-      <w:r>
-        <w:rPr>
-          <w:u w:val="single"/>
-        </w:rPr>
-        <w:t xml:space="preserve"> yang dilakukan dapat dilihat pada gambar 3.2 1 dan 3.22.</w:t>
+        <w:keepNext/>
+        <w:spacing w:line="240" w:lineRule="auto"/>
+        <w:ind w:firstLine="0"/>
+        <w:jc w:val="center"/>
+      </w:pPr>
+      <w:r>
+        <w:rPr>
+          <w:noProof/>
+          <w:lang w:val="en-US"/>
+        </w:rPr>
+        <w:lastRenderedPageBreak/>
+        <w:drawing>
+          <wp:inline distT="0" distB="0" distL="0" distR="0" wp14:anchorId="7C6DA743" wp14:editId="01480914">
+            <wp:extent cx="5036820" cy="986790"/>
+            <wp:effectExtent l="0" t="0" r="0" b="3810"/>
+            <wp:docPr id="3" name="Picture 3"/>
+            <wp:cNvGraphicFramePr>
+              <a:graphicFrameLocks xmlns:a="http://schemas.openxmlformats.org/drawingml/2006/main" noChangeAspect="1"/>
+            </wp:cNvGraphicFramePr>
+            <a:graphic xmlns:a="http://schemas.openxmlformats.org/drawingml/2006/main">
+              <a:graphicData uri="http://schemas.openxmlformats.org/drawingml/2006/picture">
+                <pic:pic xmlns:pic="http://schemas.openxmlformats.org/drawingml/2006/picture">
+                  <pic:nvPicPr>
+                    <pic:cNvPr id="0" name="Picture 2"/>
+                    <pic:cNvPicPr>
+                      <a:picLocks noChangeAspect="1" noChangeArrowheads="1"/>
+                    </pic:cNvPicPr>
+                  </pic:nvPicPr>
+                  <pic:blipFill>
+                    <a:blip r:embed="rId15">
+                      <a:extLst>
+                        <a:ext uri="{28A0092B-C50C-407E-A947-70E740481C1C}">
+                          <a14:useLocalDpi xmlns:a14="http://schemas.microsoft.com/office/drawing/2010/main" val="0"/>
+                        </a:ext>
+                      </a:extLst>
+                    </a:blip>
+                    <a:srcRect/>
+                    <a:stretch>
+                      <a:fillRect/>
+                    </a:stretch>
+                  </pic:blipFill>
+                  <pic:spPr bwMode="auto">
+                    <a:xfrm>
+                      <a:off x="0" y="0"/>
+                      <a:ext cx="5036820" cy="986790"/>
+                    </a:xfrm>
+                    <a:prstGeom prst="rect">
+                      <a:avLst/>
+                    </a:prstGeom>
+                    <a:noFill/>
+                    <a:ln>
+                      <a:noFill/>
+                    </a:ln>
+                  </pic:spPr>
+                </pic:pic>
+              </a:graphicData>
+            </a:graphic>
+          </wp:inline>
+        </w:drawing>
       </w:r>
     </w:p>
     <w:p>
       <w:pPr>
-        <w:rPr>
-          <w:u w:val="single"/>
-        </w:rPr>
-      </w:pPr>
-      <w:r>
-        <w:rPr>
-          <w:u w:val="single"/>
-        </w:rPr>
-        <w:t>Pada gambar 3.21, hasil relasi yang ada nampak bahwa dalam synset dengan nomer 69834 terdapat 3 buah kata yang salah, dimana salah satu katanya dalah salah. Dari informasi sense yang ada didalam synset tersebut, I yang tertera merupakan nountop yang sebenarnya salah sebab synset tersebut nya berada di dalam area lexnames hewan. Informasi gloss da tersebut ternyata kosong dan harus disi. Dari beberapa informasi yang salah t, maka tahap postprocessing digunakan untok memperbaiki bebe agar informasi yang akan diubah menjadi lexical database adalah benar.</w:t>
+        <w:pStyle w:val="Caption"/>
+        <w:rPr>
+          <w:lang w:val="en-US"/>
+        </w:rPr>
+      </w:pPr>
+      <w:bookmarkStart w:id="7" w:name="_Ref104557244"/>
+      <w:r>
+        <w:t xml:space="preserve">Gambar </w:t>
+      </w:r>
+      <w:r>
+        <w:fldChar w:fldCharType="begin"/>
+      </w:r>
+      <w:r>
+        <w:instrText xml:space="preserve"> STYLEREF 1 \s </w:instrText>
+      </w:r>
+      <w:r>
+        <w:fldChar w:fldCharType="separate"/>
+      </w:r>
+      <w:r>
+        <w:rPr>
+          <w:noProof/>
+        </w:rPr>
+        <w:t>3</w:t>
+      </w:r>
+      <w:r>
+        <w:fldChar w:fldCharType="end"/>
+      </w:r>
+      <w:r>
+        <w:t>.</w:t>
+      </w:r>
+      <w:r>
+        <w:fldChar w:fldCharType="begin"/>
+      </w:r>
+      <w:r>
+        <w:instrText xml:space="preserve"> SEQ Gambar \* ARABIC \s 1 </w:instrText>
+      </w:r>
+      <w:r>
+        <w:fldChar w:fldCharType="separate"/>
+      </w:r>
+      <w:r>
+        <w:rPr>
+          <w:noProof/>
+        </w:rPr>
+        <w:t>7</w:t>
+      </w:r>
+      <w:r>
+        <w:fldChar w:fldCharType="end"/>
+      </w:r>
+      <w:bookmarkEnd w:id="7"/>
+      <w:r>
+        <w:br/>
+      </w:r>
+      <w:r>
+        <w:t xml:space="preserve">Arsitektur Sistem </w:t>
+      </w:r>
+      <w:r>
+        <w:rPr>
+          <w:lang w:val="en-US"/>
+        </w:rPr>
+        <w:t>Pasca Proses</w:t>
       </w:r>
     </w:p>
     <w:p>
       <w:pPr>
         <w:rPr>
-          <w:u w:val="single"/>
-        </w:rPr>
-      </w:pPr>
-      <w:r>
-        <w:rPr>
-          <w:u w:val="single"/>
-        </w:rPr>
-        <w:lastRenderedPageBreak/>
-        <w:t>Dari gambar 3.22 tersebut nampak bahwa isi dari sinonim set yang salah tersebut dibuang sehingga informasi yang berada di dalam synset dengan nomer 69384 adalah benar. Sedangkan untuk lexnames tersebut, akan diubah menjadi noun.animal sehingga synset ini nantinya akan ditempatkan dalam domain noun.animal pada lexicographer file. Untuk gloss yang kosong agar ti lak terjadi error dalam pembuatan lexical database maka akan disi dengan kata gloss untuk menggantikan isi dari gloss tersebut. Hal lain yang akan dilakukan dalam tahapan adalah selain melakukan beberapa hal diatas juga akan dilakukan proses lain seperti pembuangan karakter selain alphanumerik dan tanda baca tertentu antara lain, tanda titik dan tanda tanya. Beberapa relasi kembar karena kesalahan input pada saat melakukan induksi juga akan dibuang agar didapatkan relasi yang unik saja. Dari tahapan postprocessing ini lah data yang valid akan didapatkan untuk dibentuk menjadi lexical database WordNet Bahasa Indonesia.</w:t>
+          <w:lang w:val="en-US"/>
+        </w:rPr>
+      </w:pPr>
+    </w:p>
+    <w:p>
+      <w:pPr>
+        <w:rPr>
+          <w:lang w:val="en-US"/>
+        </w:rPr>
+      </w:pPr>
+      <w:r>
+        <w:rPr>
+          <w:lang w:val="en-US"/>
+        </w:rPr>
+        <w:t>Proses pembuatan program untuk prediksi NER adalah proses dimana file-file dari model yang telah melewati proses training, akan ikut serta dalam</w:t>
+      </w:r>
+      <w:r>
+        <w:rPr>
+          <w:lang w:val="en-US"/>
+        </w:rPr>
+        <w:t xml:space="preserve"> pembuatan</w:t>
+      </w:r>
+      <w:r>
+        <w:rPr>
+          <w:lang w:val="en-US"/>
+        </w:rPr>
+        <w:t xml:space="preserve"> program baru</w:t>
+      </w:r>
+      <w:r>
+        <w:rPr>
+          <w:lang w:val="en-US"/>
+        </w:rPr>
+        <w:t>. P</w:t>
+      </w:r>
+      <w:r>
+        <w:rPr>
+          <w:lang w:val="en-US"/>
+        </w:rPr>
+        <w:t xml:space="preserve">rogram ini akan menerima input user, kemudian program akan memberikan input ini kepada final model untuk memprediksi tag named entity dari kalimat input user tersebut. </w:t>
+      </w:r>
+      <w:r>
+        <w:rPr>
+          <w:lang w:val="en-US"/>
+        </w:rPr>
+        <w:t xml:space="preserve">Program ini jika selesai dapat digunakan untuk menerima input beberapa kalimat user (3-4 kalimat), kemudian akan dioutput kan dalam file bentuk .ann, seperti yang pernah disebut, file pelabelan untuk BRAT untuk mempermudah visualisasi. </w:t>
+      </w:r>
+    </w:p>
+    <w:p>
+      <w:pPr>
+        <w:rPr>
+          <w:lang w:val="en-US"/>
+        </w:rPr>
+      </w:pPr>
+      <w:r>
+        <w:rPr>
+          <w:lang w:val="en-US"/>
+        </w:rPr>
+        <w:t>Program ini akan terdiri dari beberapa file .py (file bahasa pemrogramman Python)</w:t>
+      </w:r>
+      <w:r>
+        <w:rPr>
+          <w:lang w:val="en-US"/>
+        </w:rPr>
+        <w:t xml:space="preserve">, dimana file-file tersebut juga memiliki alur sendiri. Pertama program menerima input kalimat dalam bentuk txt, kemudian kalimat tersebut akan dikonversikan menjadi struktur data yang sesuai untuk diterima model agar dapat diprediksi. </w:t>
+      </w:r>
+      <w:r>
+        <w:rPr>
+          <w:lang w:val="en-US"/>
+        </w:rPr>
+        <w:t>Setelah dikonversikan, program akan melempar kalimat yag sudah dikonversi kedalam model</w:t>
+      </w:r>
+      <w:r>
+        <w:rPr>
+          <w:lang w:val="en-US"/>
+        </w:rPr>
+        <w:t xml:space="preserve"> yang otomatis akan memberikan sejumlah entitas prediksi yang diprediksikan. </w:t>
+      </w:r>
+      <w:r>
+        <w:rPr>
+          <w:lang w:val="en-US"/>
+        </w:rPr>
+        <w:t xml:space="preserve">Program akan mengubah hasil prediksi ini menjadi file .ann agar dapat melihat visualisasi </w:t>
+      </w:r>
+      <w:r>
+        <w:rPr>
+          <w:lang w:val="en-US"/>
+        </w:rPr>
+        <w:t xml:space="preserve">hasil prediksi </w:t>
+      </w:r>
+      <w:r>
+        <w:rPr>
+          <w:lang w:val="en-US"/>
+        </w:rPr>
+        <w:t>tersebut dalam program BRAT.</w:t>
+      </w:r>
+      <w:r>
+        <w:rPr>
+          <w:lang w:val="en-US"/>
+        </w:rPr>
+        <w:t xml:space="preserve"> </w:t>
+      </w:r>
+      <w:r>
+        <w:rPr>
+          <w:lang w:val="en-US"/>
+        </w:rPr>
+        <w:t xml:space="preserve"> </w:t>
       </w:r>
     </w:p>
     <w:sectPr>
-      <w:headerReference w:type="default" r:id="rId15"/>
-      <w:footerReference w:type="default" r:id="rId16"/>
-      <w:footerReference w:type="first" r:id="rId17"/>
+      <w:headerReference w:type="default" r:id="rId16"/>
+      <w:footerReference w:type="default" r:id="rId17"/>
+      <w:footerReference w:type="first" r:id="rId18"/>
       <w:pgSz w:w="11907" w:h="16840" w:code="9"/>
       <w:pgMar w:top="2268" w:right="1701" w:bottom="1701" w:left="2268" w:header="1418" w:footer="851" w:gutter="0"/>
       <w:cols w:space="720"/>
@@ -5267,7 +5666,6 @@
   <w:style w:type="character" w:default="1" w:styleId="DefaultParagraphFont">
     <w:name w:val="Default Paragraph Font"/>
     <w:uiPriority w:val="1"/>
-    <w:semiHidden/>
     <w:unhideWhenUsed/>
   </w:style>
   <w:style w:type="table" w:default="1" w:styleId="TableNormal">

</xml_diff>